<commit_message>
ajout de guide pour runTests.bat
</commit_message>
<xml_diff>
--- a/Guide d'installation/Installation.docx
+++ b/Guide d'installation/Installation.docx
@@ -36,7 +36,7 @@
       <w:hyperlink r:id="rId6" w:history="1">
         <w:r>
           <w:rPr>
-            <w:rStyle w:val="Lienhypertexte"/>
+            <w:rStyle w:val="Hyperlink"/>
           </w:rPr>
           <w:t>https://nodejs.org/en/download/</w:t>
         </w:r>
@@ -81,8 +81,6 @@
         </w:rPr>
         <w:t>(Heidi) :</w:t>
       </w:r>
-      <w:bookmarkStart w:id="0" w:name="_GoBack"/>
-      <w:bookmarkEnd w:id="0"/>
     </w:p>
     <w:p>
       <w:r>
@@ -91,7 +89,7 @@
       <w:hyperlink r:id="rId7" w:history="1">
         <w:r>
           <w:rPr>
-            <w:rStyle w:val="Lienhypertexte"/>
+            <w:rStyle w:val="Hyperlink"/>
           </w:rPr>
           <w:t>https://downloads.mariadb.org/mariadb/10.5.2/</w:t>
         </w:r>
@@ -153,7 +151,7 @@
             <v:path o:extrusionok="f" gradientshapeok="t" o:connecttype="rect"/>
             <o:lock v:ext="edit" aspectratio="t"/>
           </v:shapetype>
-          <v:shape id="_x0000_i1025" type="#_x0000_t75" style="width:371.55pt;height:289.7pt">
+          <v:shape id="_x0000_i1025" type="#_x0000_t75" style="width:371.3pt;height:289.6pt">
             <v:imagedata r:id="rId8" o:title="BD"/>
           </v:shape>
         </w:pict>
@@ -195,7 +193,7 @@
     </w:p>
     <w:p>
       <w:pPr>
-        <w:pStyle w:val="Paragraphedeliste"/>
+        <w:pStyle w:val="ListParagraph"/>
         <w:numPr>
           <w:ilvl w:val="0"/>
           <w:numId w:val="1"/>
@@ -216,7 +214,7 @@
       </w:r>
       <w:r>
         <w:pict>
-          <v:shape id="_x0000_i1026" type="#_x0000_t75" style="width:39pt;height:33.45pt">
+          <v:shape id="_x0000_i1026" type="#_x0000_t75" style="width:39.2pt;height:33.3pt">
             <v:imagedata r:id="rId9" o:title="heidi"/>
           </v:shape>
         </w:pict>
@@ -227,7 +225,7 @@
     </w:p>
     <w:p>
       <w:pPr>
-        <w:pStyle w:val="Paragraphedeliste"/>
+        <w:pStyle w:val="ListParagraph"/>
         <w:numPr>
           <w:ilvl w:val="0"/>
           <w:numId w:val="1"/>
@@ -235,7 +233,7 @@
       </w:pPr>
       <w:r>
         <w:pict>
-          <v:shape id="_x0000_i1027" type="#_x0000_t75" style="width:470.15pt;height:276.45pt">
+          <v:shape id="_x0000_i1027" type="#_x0000_t75" style="width:470.15pt;height:276.2pt">
             <v:imagedata r:id="rId10" o:title="1"/>
           </v:shape>
         </w:pict>
@@ -244,7 +242,7 @@
     <w:p/>
     <w:p>
       <w:pPr>
-        <w:pStyle w:val="Paragraphedeliste"/>
+        <w:pStyle w:val="ListParagraph"/>
         <w:numPr>
           <w:ilvl w:val="0"/>
           <w:numId w:val="1"/>
@@ -260,12 +258,12 @@
     </w:p>
     <w:p>
       <w:pPr>
-        <w:pStyle w:val="Paragraphedeliste"/>
-      </w:pPr>
-    </w:p>
-    <w:p>
-      <w:pPr>
-        <w:pStyle w:val="Paragraphedeliste"/>
+        <w:pStyle w:val="ListParagraph"/>
+      </w:pPr>
+    </w:p>
+    <w:p>
+      <w:pPr>
+        <w:pStyle w:val="ListParagraph"/>
         <w:numPr>
           <w:ilvl w:val="0"/>
           <w:numId w:val="1"/>
@@ -332,16 +330,16 @@
     </w:p>
     <w:p>
       <w:pPr>
-        <w:pStyle w:val="Paragraphedeliste"/>
-      </w:pPr>
-    </w:p>
-    <w:p>
-      <w:pPr>
-        <w:pStyle w:val="Paragraphedeliste"/>
+        <w:pStyle w:val="ListParagraph"/>
+      </w:pPr>
+    </w:p>
+    <w:p>
+      <w:pPr>
+        <w:pStyle w:val="ListParagraph"/>
       </w:pPr>
       <w:r>
         <w:pict>
-          <v:shape id="_x0000_i1029" type="#_x0000_t75" style="width:470.15pt;height:249.45pt">
+          <v:shape id="_x0000_i1029" type="#_x0000_t75" style="width:470.15pt;height:249.85pt">
             <v:imagedata r:id="rId12" o:title="3"/>
           </v:shape>
         </w:pict>
@@ -350,7 +348,7 @@
     <w:p/>
     <w:p>
       <w:pPr>
-        <w:pStyle w:val="Paragraphedeliste"/>
+        <w:pStyle w:val="ListParagraph"/>
         <w:numPr>
           <w:ilvl w:val="0"/>
           <w:numId w:val="1"/>
@@ -385,11 +383,11 @@
     </w:p>
     <w:p>
       <w:pPr>
-        <w:pStyle w:val="Paragraphedeliste"/>
+        <w:pStyle w:val="ListParagraph"/>
       </w:pPr>
       <w:r>
         <w:pict>
-          <v:shape id="_x0000_i1030" type="#_x0000_t75" style="width:240.45pt;height:189pt">
+          <v:shape id="_x0000_i1030" type="#_x0000_t75" style="width:240.2pt;height:189.15pt">
             <v:imagedata r:id="rId13" o:title="4"/>
           </v:shape>
         </w:pict>
@@ -397,7 +395,7 @@
     </w:p>
     <w:p>
       <w:pPr>
-        <w:pStyle w:val="Paragraphedeliste"/>
+        <w:pStyle w:val="ListParagraph"/>
       </w:pPr>
     </w:p>
     <w:p>
@@ -423,7 +421,7 @@
     <w:p/>
     <w:p>
       <w:pPr>
-        <w:pStyle w:val="Paragraphedeliste"/>
+        <w:pStyle w:val="ListParagraph"/>
         <w:numPr>
           <w:ilvl w:val="0"/>
           <w:numId w:val="1"/>
@@ -450,7 +448,7 @@
     </w:p>
     <w:p>
       <w:pPr>
-        <w:pStyle w:val="Paragraphedeliste"/>
+        <w:pStyle w:val="ListParagraph"/>
         <w:rPr>
           <w:color w:val="FF0000"/>
         </w:rPr>
@@ -460,7 +458,7 @@
           <w:color w:val="FF0000"/>
         </w:rPr>
         <w:pict>
-          <v:shape id="_x0000_i1031" type="#_x0000_t75" style="width:470.15pt;height:249pt">
+          <v:shape id="_x0000_i1031" type="#_x0000_t75" style="width:470.15pt;height:248.8pt">
             <v:imagedata r:id="rId14" o:title="5"/>
           </v:shape>
         </w:pict>
@@ -468,15 +466,15 @@
     </w:p>
     <w:p>
       <w:pPr>
-        <w:pStyle w:val="Paragraphedeliste"/>
-        <w:rPr>
-          <w:color w:val="FF0000"/>
-        </w:rPr>
-      </w:pPr>
-    </w:p>
-    <w:p>
-      <w:pPr>
-        <w:pStyle w:val="Paragraphedeliste"/>
+        <w:pStyle w:val="ListParagraph"/>
+        <w:rPr>
+          <w:color w:val="FF0000"/>
+        </w:rPr>
+      </w:pPr>
+    </w:p>
+    <w:p>
+      <w:pPr>
+        <w:pStyle w:val="ListParagraph"/>
         <w:numPr>
           <w:ilvl w:val="0"/>
           <w:numId w:val="1"/>
@@ -536,7 +534,7 @@
     </w:p>
     <w:p>
       <w:pPr>
-        <w:pStyle w:val="Paragraphedeliste"/>
+        <w:pStyle w:val="ListParagraph"/>
         <w:numPr>
           <w:ilvl w:val="0"/>
           <w:numId w:val="1"/>
@@ -562,11 +560,11 @@
     </w:p>
     <w:p>
       <w:pPr>
-        <w:pStyle w:val="Paragraphedeliste"/>
+        <w:pStyle w:val="ListParagraph"/>
       </w:pPr>
       <w:r>
         <w:pict>
-          <v:shape id="_x0000_i1032" type="#_x0000_t75" style="width:470.15pt;height:248.55pt">
+          <v:shape id="_x0000_i1032" type="#_x0000_t75" style="width:470.15pt;height:248.25pt">
             <v:imagedata r:id="rId15" o:title="6"/>
           </v:shape>
         </w:pict>
@@ -574,27 +572,27 @@
     </w:p>
     <w:p>
       <w:pPr>
-        <w:pStyle w:val="Paragraphedeliste"/>
-      </w:pPr>
-    </w:p>
-    <w:p>
-      <w:pPr>
-        <w:pStyle w:val="Paragraphedeliste"/>
-      </w:pPr>
-    </w:p>
-    <w:p>
-      <w:pPr>
-        <w:pStyle w:val="Paragraphedeliste"/>
-      </w:pPr>
-    </w:p>
-    <w:p>
-      <w:pPr>
-        <w:pStyle w:val="Paragraphedeliste"/>
-      </w:pPr>
-    </w:p>
-    <w:p>
-      <w:pPr>
-        <w:pStyle w:val="Paragraphedeliste"/>
+        <w:pStyle w:val="ListParagraph"/>
+      </w:pPr>
+    </w:p>
+    <w:p>
+      <w:pPr>
+        <w:pStyle w:val="ListParagraph"/>
+      </w:pPr>
+    </w:p>
+    <w:p>
+      <w:pPr>
+        <w:pStyle w:val="ListParagraph"/>
+      </w:pPr>
+    </w:p>
+    <w:p>
+      <w:pPr>
+        <w:pStyle w:val="ListParagraph"/>
+      </w:pPr>
+    </w:p>
+    <w:p>
+      <w:pPr>
+        <w:pStyle w:val="ListParagraph"/>
         <w:numPr>
           <w:ilvl w:val="0"/>
           <w:numId w:val="1"/>
@@ -614,16 +612,16 @@
     </w:p>
     <w:p>
       <w:pPr>
-        <w:pStyle w:val="Paragraphedeliste"/>
-      </w:pPr>
-    </w:p>
-    <w:p>
-      <w:pPr>
-        <w:pStyle w:val="Paragraphedeliste"/>
+        <w:pStyle w:val="ListParagraph"/>
+      </w:pPr>
+    </w:p>
+    <w:p>
+      <w:pPr>
+        <w:pStyle w:val="ListParagraph"/>
       </w:pPr>
       <w:r>
         <w:pict>
-          <v:shape id="_x0000_i1033" type="#_x0000_t75" style="width:470.15pt;height:256.7pt">
+          <v:shape id="_x0000_i1033" type="#_x0000_t75" style="width:470.15pt;height:256.3pt">
             <v:imagedata r:id="rId16" o:title="7"/>
           </v:shape>
         </w:pict>
@@ -631,17 +629,17 @@
     </w:p>
     <w:p>
       <w:pPr>
-        <w:pStyle w:val="Paragraphedeliste"/>
-      </w:pPr>
-    </w:p>
-    <w:p>
-      <w:pPr>
-        <w:pStyle w:val="Paragraphedeliste"/>
-      </w:pPr>
-    </w:p>
-    <w:p>
-      <w:pPr>
-        <w:pStyle w:val="Paragraphedeliste"/>
+        <w:pStyle w:val="ListParagraph"/>
+      </w:pPr>
+    </w:p>
+    <w:p>
+      <w:pPr>
+        <w:pStyle w:val="ListParagraph"/>
+      </w:pPr>
+    </w:p>
+    <w:p>
+      <w:pPr>
+        <w:pStyle w:val="ListParagraph"/>
         <w:numPr>
           <w:ilvl w:val="0"/>
           <w:numId w:val="1"/>
@@ -668,11 +666,16 @@
     </w:p>
     <w:p>
       <w:pPr>
-        <w:pStyle w:val="Paragraphedeliste"/>
+        <w:pStyle w:val="ListParagraph"/>
         <w:numPr>
           <w:ilvl w:val="0"/>
           <w:numId w:val="1"/>
         </w:numPr>
+        <w:rPr>
+          <w:rStyle w:val="Hyperlink"/>
+          <w:color w:val="auto"/>
+          <w:u w:val="none"/>
+        </w:rPr>
       </w:pPr>
       <w:r>
         <w:t xml:space="preserve">Maintenant vous pouvez aller sur votre fureteur (Google Chrome par exemple) et aller sur la page : </w:t>
@@ -680,11 +683,28 @@
       <w:hyperlink r:id="rId17" w:history="1">
         <w:r>
           <w:rPr>
-            <w:rStyle w:val="Lienhypertexte"/>
+            <w:rStyle w:val="Hyperlink"/>
           </w:rPr>
           <w:t>http://localhost:2000/login</w:t>
         </w:r>
       </w:hyperlink>
+    </w:p>
+    <w:p/>
+    <w:p>
+      <w:r>
+        <w:t xml:space="preserve">Pour rouler les tests, exécuter le fichier </w:t>
+      </w:r>
+      <w:r>
+        <w:rPr>
+          <w:color w:val="FF0000"/>
+        </w:rPr>
+        <w:t>runTests.bat</w:t>
+      </w:r>
+      <w:r>
+        <w:t xml:space="preserve"> fourni avec les fichiers du programme.</w:t>
+      </w:r>
+      <w:bookmarkStart w:id="0" w:name="_GoBack"/>
+      <w:bookmarkEnd w:id="0"/>
     </w:p>
     <w:sectPr>
       <w:pgSz w:w="12240" w:h="15840"/>
@@ -953,13 +973,13 @@
     <w:name w:val="Normal"/>
     <w:qFormat/>
   </w:style>
-  <w:style w:type="character" w:default="1" w:styleId="Policepardfaut">
+  <w:style w:type="character" w:default="1" w:styleId="DefaultParagraphFont">
     <w:name w:val="Default Paragraph Font"/>
     <w:uiPriority w:val="1"/>
     <w:semiHidden/>
     <w:unhideWhenUsed/>
   </w:style>
-  <w:style w:type="table" w:default="1" w:styleId="TableauNormal">
+  <w:style w:type="table" w:default="1" w:styleId="TableNormal">
     <w:name w:val="Normal Table"/>
     <w:uiPriority w:val="99"/>
     <w:semiHidden/>
@@ -974,15 +994,15 @@
       </w:tblCellMar>
     </w:tblPr>
   </w:style>
-  <w:style w:type="numbering" w:default="1" w:styleId="Aucuneliste">
+  <w:style w:type="numbering" w:default="1" w:styleId="NoList">
     <w:name w:val="No List"/>
     <w:uiPriority w:val="99"/>
     <w:semiHidden/>
     <w:unhideWhenUsed/>
   </w:style>
-  <w:style w:type="character" w:styleId="Lienhypertexte">
+  <w:style w:type="character" w:styleId="Hyperlink">
     <w:name w:val="Hyperlink"/>
-    <w:basedOn w:val="Policepardfaut"/>
+    <w:basedOn w:val="DefaultParagraphFont"/>
     <w:uiPriority w:val="99"/>
     <w:unhideWhenUsed/>
     <w:rsid w:val="005F7B79"/>
@@ -991,9 +1011,9 @@
       <w:u w:val="single"/>
     </w:rPr>
   </w:style>
-  <w:style w:type="character" w:styleId="Lienhypertextesuivivisit">
+  <w:style w:type="character" w:styleId="FollowedHyperlink">
     <w:name w:val="FollowedHyperlink"/>
-    <w:basedOn w:val="Policepardfaut"/>
+    <w:basedOn w:val="DefaultParagraphFont"/>
     <w:uiPriority w:val="99"/>
     <w:semiHidden/>
     <w:unhideWhenUsed/>
@@ -1003,7 +1023,7 @@
       <w:u w:val="single"/>
     </w:rPr>
   </w:style>
-  <w:style w:type="paragraph" w:styleId="Paragraphedeliste">
+  <w:style w:type="paragraph" w:styleId="ListParagraph">
     <w:name w:val="List Paragraph"/>
     <w:basedOn w:val="Normal"/>
     <w:uiPriority w:val="34"/>
@@ -1014,10 +1034,10 @@
       <w:contextualSpacing/>
     </w:pPr>
   </w:style>
-  <w:style w:type="paragraph" w:styleId="Textedebulles">
+  <w:style w:type="paragraph" w:styleId="BalloonText">
     <w:name w:val="Balloon Text"/>
     <w:basedOn w:val="Normal"/>
-    <w:link w:val="TextedebullesCar"/>
+    <w:link w:val="BalloonTextChar"/>
     <w:uiPriority w:val="99"/>
     <w:semiHidden/>
     <w:unhideWhenUsed/>
@@ -1031,10 +1051,10 @@
       <w:szCs w:val="16"/>
     </w:rPr>
   </w:style>
-  <w:style w:type="character" w:customStyle="1" w:styleId="TextedebullesCar">
-    <w:name w:val="Texte de bulles Car"/>
-    <w:basedOn w:val="Policepardfaut"/>
-    <w:link w:val="Textedebulles"/>
+  <w:style w:type="character" w:customStyle="1" w:styleId="BalloonTextChar">
+    <w:name w:val="Balloon Text Char"/>
+    <w:basedOn w:val="DefaultParagraphFont"/>
+    <w:link w:val="BalloonText"/>
     <w:uiPriority w:val="99"/>
     <w:semiHidden/>
     <w:rsid w:val="007F350C"/>
@@ -1207,13 +1227,13 @@
     <w:name w:val="Normal"/>
     <w:qFormat/>
   </w:style>
-  <w:style w:type="character" w:default="1" w:styleId="Policepardfaut">
+  <w:style w:type="character" w:default="1" w:styleId="DefaultParagraphFont">
     <w:name w:val="Default Paragraph Font"/>
     <w:uiPriority w:val="1"/>
     <w:semiHidden/>
     <w:unhideWhenUsed/>
   </w:style>
-  <w:style w:type="table" w:default="1" w:styleId="TableauNormal">
+  <w:style w:type="table" w:default="1" w:styleId="TableNormal">
     <w:name w:val="Normal Table"/>
     <w:uiPriority w:val="99"/>
     <w:semiHidden/>
@@ -1228,15 +1248,15 @@
       </w:tblCellMar>
     </w:tblPr>
   </w:style>
-  <w:style w:type="numbering" w:default="1" w:styleId="Aucuneliste">
+  <w:style w:type="numbering" w:default="1" w:styleId="NoList">
     <w:name w:val="No List"/>
     <w:uiPriority w:val="99"/>
     <w:semiHidden/>
     <w:unhideWhenUsed/>
   </w:style>
-  <w:style w:type="character" w:styleId="Lienhypertexte">
+  <w:style w:type="character" w:styleId="Hyperlink">
     <w:name w:val="Hyperlink"/>
-    <w:basedOn w:val="Policepardfaut"/>
+    <w:basedOn w:val="DefaultParagraphFont"/>
     <w:uiPriority w:val="99"/>
     <w:unhideWhenUsed/>
     <w:rsid w:val="005F7B79"/>
@@ -1245,9 +1265,9 @@
       <w:u w:val="single"/>
     </w:rPr>
   </w:style>
-  <w:style w:type="character" w:styleId="Lienhypertextesuivivisit">
+  <w:style w:type="character" w:styleId="FollowedHyperlink">
     <w:name w:val="FollowedHyperlink"/>
-    <w:basedOn w:val="Policepardfaut"/>
+    <w:basedOn w:val="DefaultParagraphFont"/>
     <w:uiPriority w:val="99"/>
     <w:semiHidden/>
     <w:unhideWhenUsed/>
@@ -1257,7 +1277,7 @@
       <w:u w:val="single"/>
     </w:rPr>
   </w:style>
-  <w:style w:type="paragraph" w:styleId="Paragraphedeliste">
+  <w:style w:type="paragraph" w:styleId="ListParagraph">
     <w:name w:val="List Paragraph"/>
     <w:basedOn w:val="Normal"/>
     <w:uiPriority w:val="34"/>
@@ -1268,10 +1288,10 @@
       <w:contextualSpacing/>
     </w:pPr>
   </w:style>
-  <w:style w:type="paragraph" w:styleId="Textedebulles">
+  <w:style w:type="paragraph" w:styleId="BalloonText">
     <w:name w:val="Balloon Text"/>
     <w:basedOn w:val="Normal"/>
-    <w:link w:val="TextedebullesCar"/>
+    <w:link w:val="BalloonTextChar"/>
     <w:uiPriority w:val="99"/>
     <w:semiHidden/>
     <w:unhideWhenUsed/>
@@ -1285,10 +1305,10 @@
       <w:szCs w:val="16"/>
     </w:rPr>
   </w:style>
-  <w:style w:type="character" w:customStyle="1" w:styleId="TextedebullesCar">
-    <w:name w:val="Texte de bulles Car"/>
-    <w:basedOn w:val="Policepardfaut"/>
-    <w:link w:val="Textedebulles"/>
+  <w:style w:type="character" w:customStyle="1" w:styleId="BalloonTextChar">
+    <w:name w:val="Balloon Text Char"/>
+    <w:basedOn w:val="DefaultParagraphFont"/>
+    <w:link w:val="BalloonText"/>
     <w:uiPriority w:val="99"/>
     <w:semiHidden/>
     <w:rsid w:val="007F350C"/>

</xml_diff>